<commit_message>
Refactor doc and ipynb file
refactor of files, and structure of then,
</commit_message>
<xml_diff>
--- a/CA1 StatTechniques-DataAnalysis.docx
+++ b/CA1 StatTechniques-DataAnalysis.docx
@@ -1764,23 +1764,7 @@
                 <w:sz w:val="20"/>
                 <w:szCs w:val="20"/>
               </w:rPr>
-              <w:t xml:space="preserve">Does not attain some or </w:t>
-            </w:r>
-            <w:proofErr w:type="gramStart"/>
-            <w:r>
-              <w:rPr>
-                <w:sz w:val="20"/>
-                <w:szCs w:val="20"/>
-              </w:rPr>
-              <w:t>all of</w:t>
-            </w:r>
-            <w:proofErr w:type="gramEnd"/>
-            <w:r>
-              <w:rPr>
-                <w:sz w:val="20"/>
-                <w:szCs w:val="20"/>
-              </w:rPr>
-              <w:t xml:space="preserve"> the minimum intended learning outcomes</w:t>
+              <w:t>Does not attain some or all of the minimum intended learning outcomes</w:t>
             </w:r>
           </w:p>
         </w:tc>
@@ -1800,23 +1784,7 @@
                 <w:sz w:val="20"/>
                 <w:szCs w:val="20"/>
               </w:rPr>
-              <w:t xml:space="preserve">Does not attain some or </w:t>
-            </w:r>
-            <w:proofErr w:type="gramStart"/>
-            <w:r>
-              <w:rPr>
-                <w:sz w:val="20"/>
-                <w:szCs w:val="20"/>
-              </w:rPr>
-              <w:t>all of</w:t>
-            </w:r>
-            <w:proofErr w:type="gramEnd"/>
-            <w:r>
-              <w:rPr>
-                <w:sz w:val="20"/>
-                <w:szCs w:val="20"/>
-              </w:rPr>
-              <w:t xml:space="preserve"> the minimum intended learning outcomes</w:t>
+              <w:t>Does not attain some or all of the minimum intended learning outcomes</w:t>
             </w:r>
           </w:p>
         </w:tc>
@@ -2010,7 +1978,16 @@
         <w:spacing w:after="0"/>
       </w:pPr>
       <w:r>
-        <w:t xml:space="preserve">Students must use Classroom GitHub for version control in this assignment. The Python code should be developed and documented in a </w:t>
+        <w:t xml:space="preserve">Students must use Classroom </w:t>
+      </w:r>
+      <w:r>
+        <w:rPr>
+          <w:highlight w:val="green"/>
+        </w:rPr>
+        <w:t>GitHub</w:t>
+      </w:r>
+      <w:r>
+        <w:t xml:space="preserve"> for version control in this assignment. The Python code should be developed and documented in a </w:t>
       </w:r>
       <w:proofErr w:type="spellStart"/>
       <w:r>
@@ -2041,6 +2018,7 @@
         <w:r>
           <w:rPr>
             <w:rStyle w:val="Hyperlink"/>
+            <w:highlight w:val="green"/>
           </w:rPr>
           <w:t>https://github.com/Statistical-For-DA-Sept-2025</w:t>
         </w:r>
@@ -2112,7 +2090,36 @@
         <w:jc w:val="both"/>
       </w:pPr>
       <w:r>
-        <w:t>An Irish Nutrition company conducted a random survey to acknowledge cardiovascular health. There are two groups of individuals including diet-only and exercise only. The diet only group lost their weight by consuming health diet and exercise only group lost their weight by doing exercise.</w:t>
+        <w:t xml:space="preserve">An Irish Nutrition company conducted a random survey to acknowledge cardiovascular health. There are </w:t>
+      </w:r>
+      <w:r>
+        <w:rPr>
+          <w:highlight w:val="yellow"/>
+        </w:rPr>
+        <w:t>two</w:t>
+      </w:r>
+      <w:r>
+        <w:t xml:space="preserve"> groups of individuals including </w:t>
+      </w:r>
+      <w:r>
+        <w:rPr>
+          <w:color w:val="FF0000"/>
+          <w:u w:val="single"/>
+        </w:rPr>
+        <w:t>diet-only</w:t>
+      </w:r>
+      <w:r>
+        <w:t xml:space="preserve"> and </w:t>
+      </w:r>
+      <w:r>
+        <w:rPr>
+          <w:color w:val="FF0000"/>
+          <w:u w:val="single"/>
+        </w:rPr>
+        <w:t>exercise only</w:t>
+      </w:r>
+      <w:r>
+        <w:t>. The diet only group lost their weight by consuming health diet and exercise only group lost their weight by doing exercise.</w:t>
       </w:r>
     </w:p>
     <w:p>
@@ -2298,19 +2305,59 @@
         <w:rPr>
           <w:color w:val="000000"/>
         </w:rPr>
-        <w:t xml:space="preserve">Compute descriptive statistics parameter for both Diet-group and Exercise group. Explain your results in terms of central tendency measure and variability measure in </w:t>
+        <w:t xml:space="preserve">Compute </w:t>
+      </w:r>
+      <w:r>
+        <w:rPr>
+          <w:color w:val="FF0000"/>
+        </w:rPr>
+        <w:t xml:space="preserve">descriptive statistics </w:t>
       </w:r>
       <w:r>
         <w:rPr>
           <w:color w:val="000000"/>
         </w:rPr>
+        <w:t xml:space="preserve">parameter for both Diet-group and Exercise group. Explain your results in terms of </w:t>
+      </w:r>
+      <w:r>
+        <w:rPr>
+          <w:color w:val="000000"/>
+          <w:highlight w:val="yellow"/>
+        </w:rPr>
+        <w:t>central tendency measure</w:t>
+      </w:r>
+      <w:r>
+        <w:rPr>
+          <w:color w:val="000000"/>
+        </w:rPr>
+        <w:t xml:space="preserve"> and </w:t>
+      </w:r>
+      <w:r>
+        <w:rPr>
+          <w:color w:val="000000"/>
+          <w:highlight w:val="yellow"/>
+        </w:rPr>
+        <w:t xml:space="preserve">variability measure in </w:t>
+      </w:r>
+      <w:r>
+        <w:rPr>
+          <w:color w:val="000000"/>
+          <w:highlight w:val="yellow"/>
+        </w:rPr>
         <w:t>3</w:t>
       </w:r>
       <w:r>
         <w:rPr>
           <w:color w:val="000000"/>
-        </w:rPr>
-        <w:t xml:space="preserve">00 words. [0-20%]. </w:t>
+          <w:highlight w:val="yellow"/>
+        </w:rPr>
+        <w:t>00 words</w:t>
+      </w:r>
+      <w:r>
+        <w:rPr>
+          <w:color w:val="000000"/>
+        </w:rPr>
+        <w:t xml:space="preserve">. [0-20%]. </w:t>
       </w:r>
     </w:p>
     <w:p>
@@ -2333,19 +2380,71 @@
         <w:rPr>
           <w:color w:val="000000"/>
         </w:rPr>
-        <w:t>Demonstrates the probability distribution functions for both groups.</w:t>
+        <w:t xml:space="preserve">Demonstrates the </w:t>
       </w:r>
       <w:r>
         <w:rPr>
           <w:color w:val="000000"/>
-        </w:rPr>
-        <w:t xml:space="preserve"> How they behave like normal probability values ranging between 0- 1.</w:t>
+          <w:highlight w:val="yellow"/>
+        </w:rPr>
+        <w:t>probability distribution</w:t>
       </w:r>
       <w:r>
         <w:rPr>
           <w:color w:val="000000"/>
         </w:rPr>
-        <w:t xml:space="preserve"> Explain the relationship between count and unique values of the groups in </w:t>
+        <w:t xml:space="preserve"> functions for both groups.</w:t>
+      </w:r>
+      <w:r>
+        <w:rPr>
+          <w:color w:val="000000"/>
+        </w:rPr>
+        <w:t xml:space="preserve"> How they behave like </w:t>
+      </w:r>
+      <w:r>
+        <w:rPr>
+          <w:color w:val="000000"/>
+          <w:highlight w:val="yellow"/>
+        </w:rPr>
+        <w:t>normal probability values ranging between 0- 1</w:t>
+      </w:r>
+      <w:r>
+        <w:rPr>
+          <w:color w:val="000000"/>
+        </w:rPr>
+        <w:t>.</w:t>
+      </w:r>
+      <w:r>
+        <w:rPr>
+          <w:color w:val="000000"/>
+        </w:rPr>
+        <w:t xml:space="preserve"> Explain the </w:t>
+      </w:r>
+      <w:r>
+        <w:rPr>
+          <w:color w:val="000000"/>
+          <w:highlight w:val="yellow"/>
+        </w:rPr>
+        <w:t>relationship</w:t>
+      </w:r>
+      <w:r>
+        <w:rPr>
+          <w:color w:val="000000"/>
+        </w:rPr>
+        <w:t xml:space="preserve"> between </w:t>
+      </w:r>
+      <w:r>
+        <w:rPr>
+          <w:color w:val="000000"/>
+          <w:highlight w:val="yellow"/>
+        </w:rPr>
+        <w:t>count and unique</w:t>
+      </w:r>
+      <w:r>
+        <w:rPr>
+          <w:color w:val="000000"/>
+        </w:rPr>
+        <w:t xml:space="preserve"> values of the groups in </w:t>
       </w:r>
       <w:r>
         <w:rPr>
@@ -2377,23 +2476,45 @@
         <w:jc w:val="both"/>
       </w:pPr>
       <w:r>
+        <w:rPr>
+          <w:color w:val="FF0000"/>
+        </w:rPr>
         <w:t>C</w:t>
       </w:r>
       <w:r>
+        <w:rPr>
+          <w:color w:val="FF0000"/>
+        </w:rPr>
         <w:t xml:space="preserve">alculate </w:t>
       </w:r>
       <w:r>
-        <w:t xml:space="preserve">similarity metrics such as </w:t>
-      </w:r>
-      <w:r>
+        <w:rPr>
+          <w:color w:val="FF0000"/>
+        </w:rPr>
+        <w:t xml:space="preserve">similarity </w:t>
+      </w:r>
+      <w:r>
+        <w:t xml:space="preserve">metrics such as </w:t>
+      </w:r>
+      <w:r>
+        <w:rPr>
+          <w:highlight w:val="yellow"/>
+        </w:rPr>
         <w:t xml:space="preserve">Euclidean </w:t>
       </w:r>
       <w:r>
-        <w:t xml:space="preserve">distance, </w:t>
+        <w:rPr>
+          <w:highlight w:val="yellow"/>
+        </w:rPr>
+        <w:t>distance</w:t>
+      </w:r>
+      <w:r>
+        <w:t xml:space="preserve">, </w:t>
       </w:r>
       <w:r>
         <w:rPr>
           <w:color w:val="000000"/>
+          <w:highlight w:val="yellow"/>
         </w:rPr>
         <w:t>Covariance</w:t>
       </w:r>
@@ -2401,7 +2522,20 @@
         <w:rPr>
           <w:color w:val="000000"/>
         </w:rPr>
-        <w:t xml:space="preserve"> and Correlation between two groups and explain their relationship in 400 words [0-20%]</w:t>
+        <w:t xml:space="preserve"> and </w:t>
+      </w:r>
+      <w:r>
+        <w:rPr>
+          <w:color w:val="000000"/>
+          <w:highlight w:val="yellow"/>
+        </w:rPr>
+        <w:t>Correlation</w:t>
+      </w:r>
+      <w:r>
+        <w:rPr>
+          <w:color w:val="000000"/>
+        </w:rPr>
+        <w:t xml:space="preserve"> between two groups and explain their relationship in 400 words [0-20%]</w:t>
       </w:r>
     </w:p>
     <w:p>
@@ -2424,7 +2558,20 @@
         <w:rPr>
           <w:color w:val="000000"/>
         </w:rPr>
-        <w:t>Conduct 3 hypothesis tests (e.g.</w:t>
+        <w:t xml:space="preserve">Conduct </w:t>
+      </w:r>
+      <w:r>
+        <w:rPr>
+          <w:color w:val="000000"/>
+          <w:highlight w:val="yellow"/>
+        </w:rPr>
+        <w:t>3 hypothesis tests</w:t>
+      </w:r>
+      <w:r>
+        <w:rPr>
+          <w:color w:val="000000"/>
+        </w:rPr>
+        <w:t xml:space="preserve"> (e.g.</w:t>
       </w:r>
       <w:r>
         <w:rPr>
@@ -2488,7 +2635,46 @@
         <w:rPr>
           <w:color w:val="000000"/>
         </w:rPr>
-        <w:t xml:space="preserve"> file to perform descriptive statistics, probability distribution and similarity metrices [0-20%]</w:t>
+        <w:t xml:space="preserve"> file to perform </w:t>
+      </w:r>
+      <w:r>
+        <w:rPr>
+          <w:color w:val="000000"/>
+          <w:highlight w:val="yellow"/>
+        </w:rPr>
+        <w:t>descriptive statistics</w:t>
+      </w:r>
+      <w:r>
+        <w:rPr>
+          <w:color w:val="000000"/>
+        </w:rPr>
+        <w:t xml:space="preserve">, </w:t>
+      </w:r>
+      <w:r>
+        <w:rPr>
+          <w:color w:val="000000"/>
+          <w:highlight w:val="yellow"/>
+        </w:rPr>
+        <w:t>probability distribution</w:t>
+      </w:r>
+      <w:r>
+        <w:rPr>
+          <w:color w:val="000000"/>
+        </w:rPr>
+        <w:t xml:space="preserve"> and </w:t>
+      </w:r>
+      <w:r>
+        <w:rPr>
+          <w:color w:val="000000"/>
+          <w:highlight w:val="yellow"/>
+        </w:rPr>
+        <w:t>similarity metrices</w:t>
+      </w:r>
+      <w:r>
+        <w:rPr>
+          <w:color w:val="000000"/>
+        </w:rPr>
+        <w:t xml:space="preserve"> [0-20%]</w:t>
       </w:r>
       <w:r>
         <w:rPr>
@@ -2624,6 +2810,7 @@
       <w:r>
         <w:rPr>
           <w:color w:val="000000"/>
+          <w:highlight w:val="yellow"/>
         </w:rPr>
         <w:t>Hdip_YOUR_NAME_Year</w:t>
       </w:r>
@@ -2682,6 +2869,7 @@
         <w:r>
           <w:rPr>
             <w:color w:val="0563C1"/>
+            <w:highlight w:val="yellow"/>
             <w:u w:val="single"/>
           </w:rPr>
           <w:t>Harvard Referencing</w:t>
@@ -2735,7 +2923,20 @@
         <w:rPr>
           <w:color w:val="000000"/>
         </w:rPr>
-        <w:t xml:space="preserve">Include the CCT assessment cover page. </w:t>
+        <w:t xml:space="preserve">Include the </w:t>
+      </w:r>
+      <w:r>
+        <w:rPr>
+          <w:color w:val="000000"/>
+          <w:highlight w:val="yellow"/>
+        </w:rPr>
+        <w:t>CCT assessment cover page.</w:t>
+      </w:r>
+      <w:r>
+        <w:rPr>
+          <w:color w:val="000000"/>
+        </w:rPr>
+        <w:t xml:space="preserve"> </w:t>
       </w:r>
     </w:p>
     <w:p>
@@ -2759,7 +2960,16 @@
         </w:r>
       </w:hyperlink>
       <w:r>
-        <w:t>) and you should have more than 7 commits on GitHub on different dates and times.</w:t>
+        <w:t xml:space="preserve">) and you should have </w:t>
+      </w:r>
+      <w:r>
+        <w:rPr>
+          <w:highlight w:val="yellow"/>
+        </w:rPr>
+        <w:t>more than 7 commits</w:t>
+      </w:r>
+      <w:r>
+        <w:t xml:space="preserve"> on GitHub on different dates and times.</w:t>
       </w:r>
     </w:p>
     <w:p>
@@ -2789,7 +2999,7 @@
     </w:p>
     <w:p>
       <w:pPr>
-        <w:pStyle w:val="Heading2"/>
+        <w:pStyle w:val="Ttulo2"/>
         <w:spacing w:before="360" w:after="80"/>
         <w:ind w:left="0" w:firstLine="0"/>
         <w:rPr>
@@ -3214,7 +3424,7 @@
     </w:p>
     <w:tbl>
       <w:tblPr>
-        <w:tblStyle w:val="TableGrid"/>
+        <w:tblStyle w:val="Tabelacomgrade"/>
         <w:tblW w:w="0" w:type="auto"/>
         <w:tblInd w:w="-720" w:type="dxa"/>
         <w:tblLook w:val="04A0" w:firstRow="1" w:lastRow="0" w:firstColumn="1" w:lastColumn="0" w:noHBand="0" w:noVBand="1"/>
@@ -3920,15 +4130,7 @@
         </w:rPr>
       </w:pPr>
       <w:r>
-        <w:t xml:space="preserve">Please review the CCT Grade Descriptor available on the module Moodle page for a detailed description of the standard of work required for each grade </w:t>
-      </w:r>
-      <w:proofErr w:type="gramStart"/>
-      <w:r>
-        <w:t>band, and</w:t>
-      </w:r>
-      <w:proofErr w:type="gramEnd"/>
-      <w:r>
-        <w:t xml:space="preserve"> review the marking criteria outlined in this assignment brief for a breakdown of the marking criteria for this specific assignment.  </w:t>
+        <w:t xml:space="preserve">Please review the CCT Grade Descriptor available on the module Moodle page for a detailed description of the standard of work required for each grade band, and review the marking criteria outlined in this assignment brief for a breakdown of the marking criteria for this specific assignment.  </w:t>
       </w:r>
     </w:p>
     <w:p>
@@ -6071,7 +6273,7 @@
     <w:qFormat/>
     <w:rsid w:val="00997F5F"/>
   </w:style>
-  <w:style w:type="paragraph" w:styleId="Heading1">
+  <w:style w:type="paragraph" w:styleId="Ttulo1">
     <w:name w:val="heading 1"/>
     <w:basedOn w:val="Normal"/>
     <w:next w:val="Normal"/>
@@ -6089,10 +6291,10 @@
       <w:szCs w:val="48"/>
     </w:rPr>
   </w:style>
-  <w:style w:type="paragraph" w:styleId="Heading2">
+  <w:style w:type="paragraph" w:styleId="Ttulo2">
     <w:name w:val="heading 2"/>
     <w:next w:val="Normal"/>
-    <w:link w:val="Heading2Char"/>
+    <w:link w:val="Ttulo2Char"/>
     <w:uiPriority w:val="9"/>
     <w:unhideWhenUsed/>
     <w:qFormat/>
@@ -6111,7 +6313,7 @@
       <w:u w:val="single" w:color="000000"/>
     </w:rPr>
   </w:style>
-  <w:style w:type="paragraph" w:styleId="Heading3">
+  <w:style w:type="paragraph" w:styleId="Ttulo3">
     <w:name w:val="heading 3"/>
     <w:basedOn w:val="Normal"/>
     <w:next w:val="Normal"/>
@@ -6131,7 +6333,7 @@
       <w:szCs w:val="28"/>
     </w:rPr>
   </w:style>
-  <w:style w:type="paragraph" w:styleId="Heading4">
+  <w:style w:type="paragraph" w:styleId="Ttulo4">
     <w:name w:val="heading 4"/>
     <w:basedOn w:val="Normal"/>
     <w:next w:val="Normal"/>
@@ -6151,7 +6353,7 @@
       <w:szCs w:val="24"/>
     </w:rPr>
   </w:style>
-  <w:style w:type="paragraph" w:styleId="Heading5">
+  <w:style w:type="paragraph" w:styleId="Ttulo5">
     <w:name w:val="heading 5"/>
     <w:basedOn w:val="Normal"/>
     <w:next w:val="Normal"/>
@@ -6169,7 +6371,7 @@
       <w:b/>
     </w:rPr>
   </w:style>
-  <w:style w:type="paragraph" w:styleId="Heading6">
+  <w:style w:type="paragraph" w:styleId="Ttulo6">
     <w:name w:val="heading 6"/>
     <w:basedOn w:val="Normal"/>
     <w:next w:val="Normal"/>
@@ -6189,13 +6391,13 @@
       <w:szCs w:val="20"/>
     </w:rPr>
   </w:style>
-  <w:style w:type="character" w:default="1" w:styleId="DefaultParagraphFont">
+  <w:style w:type="character" w:default="1" w:styleId="Fontepargpadro">
     <w:name w:val="Default Paragraph Font"/>
     <w:uiPriority w:val="1"/>
     <w:semiHidden/>
     <w:unhideWhenUsed/>
   </w:style>
-  <w:style w:type="table" w:default="1" w:styleId="TableNormal">
+  <w:style w:type="table" w:default="1" w:styleId="Tabelanormal">
     <w:name w:val="Normal Table"/>
     <w:uiPriority w:val="99"/>
     <w:semiHidden/>
@@ -6210,13 +6412,13 @@
       </w:tblCellMar>
     </w:tblPr>
   </w:style>
-  <w:style w:type="numbering" w:default="1" w:styleId="NoList">
+  <w:style w:type="numbering" w:default="1" w:styleId="Semlista">
     <w:name w:val="No List"/>
     <w:uiPriority w:val="99"/>
     <w:semiHidden/>
     <w:unhideWhenUsed/>
   </w:style>
-  <w:style w:type="paragraph" w:styleId="Title">
+  <w:style w:type="paragraph" w:styleId="Ttulo">
     <w:name w:val="Title"/>
     <w:basedOn w:val="Normal"/>
     <w:next w:val="Normal"/>
@@ -6233,9 +6435,9 @@
       <w:szCs w:val="72"/>
     </w:rPr>
   </w:style>
-  <w:style w:type="table" w:styleId="TableGrid">
+  <w:style w:type="table" w:styleId="Tabelacomgrade">
     <w:name w:val="Table Grid"/>
-    <w:basedOn w:val="TableNormal"/>
+    <w:basedOn w:val="Tabelanormal"/>
     <w:uiPriority w:val="59"/>
     <w:rsid w:val="00997F5F"/>
     <w:pPr>
@@ -6252,7 +6454,7 @@
       </w:tblBorders>
     </w:tblPr>
   </w:style>
-  <w:style w:type="paragraph" w:styleId="ListParagraph">
+  <w:style w:type="paragraph" w:styleId="PargrafodaLista">
     <w:name w:val="List Paragraph"/>
     <w:basedOn w:val="Normal"/>
     <w:uiPriority w:val="34"/>
@@ -6265,7 +6467,7 @@
   </w:style>
   <w:style w:type="character" w:styleId="Hyperlink">
     <w:name w:val="Hyperlink"/>
-    <w:basedOn w:val="DefaultParagraphFont"/>
+    <w:basedOn w:val="Fontepargpadro"/>
     <w:uiPriority w:val="99"/>
     <w:unhideWhenUsed/>
     <w:rsid w:val="00880624"/>
@@ -6274,9 +6476,9 @@
       <w:u w:val="single"/>
     </w:rPr>
   </w:style>
-  <w:style w:type="character" w:styleId="UnresolvedMention">
+  <w:style w:type="character" w:styleId="MenoPendente">
     <w:name w:val="Unresolved Mention"/>
-    <w:basedOn w:val="DefaultParagraphFont"/>
+    <w:basedOn w:val="Fontepargpadro"/>
     <w:uiPriority w:val="99"/>
     <w:semiHidden/>
     <w:unhideWhenUsed/>
@@ -6286,9 +6488,9 @@
       <w:shd w:val="clear" w:color="auto" w:fill="E1DFDD"/>
     </w:rPr>
   </w:style>
-  <w:style w:type="character" w:styleId="CommentReference">
+  <w:style w:type="character" w:styleId="Refdecomentrio">
     <w:name w:val="annotation reference"/>
-    <w:basedOn w:val="DefaultParagraphFont"/>
+    <w:basedOn w:val="Fontepargpadro"/>
     <w:uiPriority w:val="99"/>
     <w:semiHidden/>
     <w:unhideWhenUsed/>
@@ -6298,10 +6500,10 @@
       <w:szCs w:val="16"/>
     </w:rPr>
   </w:style>
-  <w:style w:type="paragraph" w:styleId="CommentText">
+  <w:style w:type="paragraph" w:styleId="Textodecomentrio">
     <w:name w:val="annotation text"/>
     <w:basedOn w:val="Normal"/>
-    <w:link w:val="CommentTextChar"/>
+    <w:link w:val="TextodecomentrioChar"/>
     <w:uiPriority w:val="99"/>
     <w:semiHidden/>
     <w:unhideWhenUsed/>
@@ -6314,10 +6516,10 @@
       <w:szCs w:val="20"/>
     </w:rPr>
   </w:style>
-  <w:style w:type="character" w:customStyle="1" w:styleId="CommentTextChar">
-    <w:name w:val="Comment Text Char"/>
-    <w:basedOn w:val="DefaultParagraphFont"/>
-    <w:link w:val="CommentText"/>
+  <w:style w:type="character" w:customStyle="1" w:styleId="TextodecomentrioChar">
+    <w:name w:val="Texto de comentário Char"/>
+    <w:basedOn w:val="Fontepargpadro"/>
+    <w:link w:val="Textodecomentrio"/>
     <w:uiPriority w:val="99"/>
     <w:semiHidden/>
     <w:rsid w:val="00AC1BD1"/>
@@ -6326,11 +6528,11 @@
       <w:szCs w:val="20"/>
     </w:rPr>
   </w:style>
-  <w:style w:type="paragraph" w:styleId="CommentSubject">
+  <w:style w:type="paragraph" w:styleId="Assuntodocomentrio">
     <w:name w:val="annotation subject"/>
-    <w:basedOn w:val="CommentText"/>
-    <w:next w:val="CommentText"/>
-    <w:link w:val="CommentSubjectChar"/>
+    <w:basedOn w:val="Textodecomentrio"/>
+    <w:next w:val="Textodecomentrio"/>
+    <w:link w:val="AssuntodocomentrioChar"/>
     <w:uiPriority w:val="99"/>
     <w:semiHidden/>
     <w:unhideWhenUsed/>
@@ -6340,10 +6542,10 @@
       <w:bCs/>
     </w:rPr>
   </w:style>
-  <w:style w:type="character" w:customStyle="1" w:styleId="CommentSubjectChar">
-    <w:name w:val="Comment Subject Char"/>
-    <w:basedOn w:val="CommentTextChar"/>
-    <w:link w:val="CommentSubject"/>
+  <w:style w:type="character" w:customStyle="1" w:styleId="AssuntodocomentrioChar">
+    <w:name w:val="Assunto do comentário Char"/>
+    <w:basedOn w:val="TextodecomentrioChar"/>
+    <w:link w:val="Assuntodocomentrio"/>
     <w:uiPriority w:val="99"/>
     <w:semiHidden/>
     <w:rsid w:val="00AC1BD1"/>
@@ -6354,10 +6556,10 @@
       <w:szCs w:val="20"/>
     </w:rPr>
   </w:style>
-  <w:style w:type="character" w:customStyle="1" w:styleId="Heading2Char">
-    <w:name w:val="Heading 2 Char"/>
-    <w:basedOn w:val="DefaultParagraphFont"/>
-    <w:link w:val="Heading2"/>
+  <w:style w:type="character" w:customStyle="1" w:styleId="Ttulo2Char">
+    <w:name w:val="Título 2 Char"/>
+    <w:basedOn w:val="Fontepargpadro"/>
+    <w:link w:val="Ttulo2"/>
     <w:uiPriority w:val="9"/>
     <w:rsid w:val="00C81F1A"/>
     <w:rPr>
@@ -6368,7 +6570,7 @@
       <w:lang w:eastAsia="en-IE"/>
     </w:rPr>
   </w:style>
-  <w:style w:type="table" w:customStyle="1" w:styleId="TableGrid0">
+  <w:style w:type="table" w:customStyle="1" w:styleId="TableGrid">
     <w:name w:val="TableGrid"/>
     <w:rsid w:val="00C81F1A"/>
     <w:pPr>
@@ -6386,7 +6588,7 @@
       </w:tblCellMar>
     </w:tblPr>
   </w:style>
-  <w:style w:type="paragraph" w:styleId="Subtitle">
+  <w:style w:type="paragraph" w:styleId="Subttulo">
     <w:name w:val="Subtitle"/>
     <w:basedOn w:val="Normal"/>
     <w:next w:val="Normal"/>
@@ -6406,7 +6608,7 @@
     </w:rPr>
   </w:style>
   <w:style w:type="table" w:customStyle="1" w:styleId="a">
-    <w:basedOn w:val="TableNormal"/>
+    <w:basedOn w:val="Tabelanormal"/>
     <w:pPr>
       <w:spacing w:after="0" w:line="240" w:lineRule="auto"/>
     </w:pPr>
@@ -6416,7 +6618,7 @@
     </w:tblPr>
   </w:style>
   <w:style w:type="table" w:customStyle="1" w:styleId="a0">
-    <w:basedOn w:val="TableNormal"/>
+    <w:basedOn w:val="Tabelanormal"/>
     <w:pPr>
       <w:spacing w:after="0" w:line="240" w:lineRule="auto"/>
     </w:pPr>
@@ -6426,7 +6628,7 @@
     </w:tblPr>
   </w:style>
   <w:style w:type="table" w:customStyle="1" w:styleId="a1">
-    <w:basedOn w:val="TableNormal"/>
+    <w:basedOn w:val="Tabelanormal"/>
     <w:pPr>
       <w:spacing w:after="0" w:line="240" w:lineRule="auto"/>
     </w:pPr>
@@ -6436,7 +6638,7 @@
     </w:tblPr>
   </w:style>
   <w:style w:type="table" w:customStyle="1" w:styleId="a2">
-    <w:basedOn w:val="TableNormal"/>
+    <w:basedOn w:val="Tabelanormal"/>
     <w:pPr>
       <w:spacing w:after="0" w:line="240" w:lineRule="auto"/>
     </w:pPr>
@@ -6446,7 +6648,7 @@
     </w:tblPr>
   </w:style>
   <w:style w:type="table" w:customStyle="1" w:styleId="a3">
-    <w:basedOn w:val="TableNormal"/>
+    <w:basedOn w:val="Tabelanormal"/>
     <w:pPr>
       <w:spacing w:after="0" w:line="240" w:lineRule="auto"/>
     </w:pPr>
@@ -6460,7 +6662,7 @@
     </w:tblPr>
   </w:style>
   <w:style w:type="table" w:customStyle="1" w:styleId="a4">
-    <w:basedOn w:val="TableNormal"/>
+    <w:basedOn w:val="Tabelanormal"/>
     <w:tblPr>
       <w:tblStyleRowBandSize w:val="1"/>
       <w:tblStyleColBandSize w:val="1"/>
@@ -6473,7 +6675,7 @@
     </w:tblPr>
   </w:style>
   <w:style w:type="table" w:customStyle="1" w:styleId="a5">
-    <w:basedOn w:val="TableNormal"/>
+    <w:basedOn w:val="Tabelanormal"/>
     <w:tblPr>
       <w:tblStyleRowBandSize w:val="1"/>
       <w:tblStyleColBandSize w:val="1"/>
@@ -6486,7 +6688,7 @@
     </w:tblPr>
   </w:style>
   <w:style w:type="table" w:customStyle="1" w:styleId="a6">
-    <w:basedOn w:val="TableNormal"/>
+    <w:basedOn w:val="Tabelanormal"/>
     <w:tblPr>
       <w:tblStyleRowBandSize w:val="1"/>
       <w:tblStyleColBandSize w:val="1"/>
@@ -6499,7 +6701,7 @@
     </w:tblPr>
   </w:style>
   <w:style w:type="table" w:customStyle="1" w:styleId="a7">
-    <w:basedOn w:val="TableNormal"/>
+    <w:basedOn w:val="Tabelanormal"/>
     <w:pPr>
       <w:spacing w:after="0" w:line="240" w:lineRule="auto"/>
     </w:pPr>
@@ -6509,7 +6711,7 @@
     </w:tblPr>
   </w:style>
   <w:style w:type="table" w:customStyle="1" w:styleId="a8">
-    <w:basedOn w:val="TableNormal"/>
+    <w:basedOn w:val="Tabelanormal"/>
     <w:pPr>
       <w:spacing w:after="0" w:line="240" w:lineRule="auto"/>
     </w:pPr>
@@ -6519,7 +6721,7 @@
     </w:tblPr>
   </w:style>
   <w:style w:type="table" w:customStyle="1" w:styleId="a9">
-    <w:basedOn w:val="TableNormal"/>
+    <w:basedOn w:val="Tabelanormal"/>
     <w:pPr>
       <w:spacing w:after="0" w:line="240" w:lineRule="auto"/>
     </w:pPr>
@@ -6533,7 +6735,7 @@
     </w:tblPr>
   </w:style>
   <w:style w:type="table" w:customStyle="1" w:styleId="aa">
-    <w:basedOn w:val="TableNormal"/>
+    <w:basedOn w:val="Tabelanormal"/>
     <w:tblPr>
       <w:tblStyleRowBandSize w:val="1"/>
       <w:tblStyleColBandSize w:val="1"/>
@@ -6546,7 +6748,7 @@
     </w:tblPr>
   </w:style>
   <w:style w:type="table" w:customStyle="1" w:styleId="ab">
-    <w:basedOn w:val="TableNormal"/>
+    <w:basedOn w:val="Tabelanormal"/>
     <w:tblPr>
       <w:tblStyleRowBandSize w:val="1"/>
       <w:tblStyleColBandSize w:val="1"/>
@@ -6559,7 +6761,7 @@
     </w:tblPr>
   </w:style>
   <w:style w:type="table" w:customStyle="1" w:styleId="ac">
-    <w:basedOn w:val="TableNormal"/>
+    <w:basedOn w:val="Tabelanormal"/>
     <w:tblPr>
       <w:tblStyleRowBandSize w:val="1"/>
       <w:tblStyleColBandSize w:val="1"/>

</xml_diff>